<commit_message>
Refactor et rapport de la partie differee
</commit_message>
<xml_diff>
--- a/SYM _Labo2_SYM-A_Simonet_Spinelli.docx
+++ b/SYM _Labo2_SYM-A_Simonet_Spinelli.docx
@@ -1705,10 +1705,7 @@
         </w:rPr>
       </w:pPr>
       <w:r>
-        <w:t>Dans le cadre de cette manipulation vous pouvez rester sur une solution simple « en mémoire », vous indiquerez toutefois dans votre rapport les limitations de cette façon de faire et proposerez des outils et techniques mieux adaptés (sans forcément réaliser l’implémentation).</w:t>
-      </w:r>
-      <w:r>
-        <w:t xml:space="preserve"> (</w:t>
+        <w:t>Dans le cadre de cette manipulation vous pouvez rester sur une solution simple « en mémoire », vous indiquerez toutefois dans votre rapport les limitations de cette façon de faire et proposerez des outils et techniques mieux adaptés (sans forcément réaliser l’implémentation). (</w:t>
       </w:r>
       <w:proofErr w:type="gramStart"/>
       <w:r>
@@ -1721,12 +1718,117 @@
     </w:p>
     <w:p>
       <w:pPr>
-        <w:rPr>
-          <w:sz w:val="24"/>
-          <w:szCs w:val="24"/>
-        </w:rPr>
-      </w:pPr>
+        <w:pStyle w:val="Titre3"/>
+      </w:pPr>
+      <w:r>
+        <w:t>Activité Asynchrone</w:t>
+      </w:r>
     </w:p>
+    <w:p/>
+    <w:p>
+      <w:pPr>
+        <w:pStyle w:val="Titre3"/>
+      </w:pPr>
+      <w:r>
+        <w:t>Activité</w:t>
+      </w:r>
+      <w:r>
+        <w:t xml:space="preserve"> Différée</w:t>
+      </w:r>
+    </w:p>
+    <w:p>
+      <w:r>
+        <w:t xml:space="preserve">Pour cette activité, il a fallu réaliser </w:t>
+      </w:r>
+      <w:r>
+        <w:t xml:space="preserve">des requêtes différées. </w:t>
+      </w:r>
+      <w:r>
+        <w:t xml:space="preserve">En l'absence de connexion avec le serveur, l'application fonctionne normalement, sans que l'utilisateur n'éprouve une gêne quelconque. Dès que la connexion avec le serveur est rétablie, les informations qui avaient été fournies par l'utilisateur sont transmises au serveur. </w:t>
+      </w:r>
+    </w:p>
+    <w:p>
+      <w:r>
+        <w:t xml:space="preserve">Pour faire ceci, lors d’une demande d’envoi d’une requête nous créons un thread si ce n’est pas déjà fait. Celui-ci checkera toutes les 5 secondes s’il y a une connexion à internet. Quand la connexion sera bien présente, il enverra toutes les requêtes précédemment envoyées. Donc quand il y </w:t>
+      </w:r>
+      <w:r>
+        <w:t>aucune demande</w:t>
+      </w:r>
+      <w:r>
+        <w:t xml:space="preserve"> de requête, le thread ne prend aucune ressource CPU.</w:t>
+      </w:r>
+    </w:p>
+    <w:p>
+      <w:r>
+        <w:t xml:space="preserve">Afin de tester cette activité, nous avons coupé notre wifi et envoyé plusieurs requêtes. Ensuite, nous avons réactivé le wifi pour voir toutes les réponses des requêtes dans les </w:t>
+      </w:r>
+      <w:proofErr w:type="spellStart"/>
+      <w:r>
+        <w:t>LOGs</w:t>
+      </w:r>
+      <w:proofErr w:type="spellEnd"/>
+      <w:r>
+        <w:t>.</w:t>
+      </w:r>
+    </w:p>
+    <w:p>
+      <w:r>
+        <w:t>Cette méthode pourrait être problématique si le réseau est stable et qu’on modifie plusieurs fois le même élément car l’ordre d’arrivée des requêtes n’est pas garanti.</w:t>
+      </w:r>
+    </w:p>
+    <w:p>
+      <w:r>
+        <w:t xml:space="preserve">On pourrait utiliser le multiplexage de toutes les connexions vers un même serveur en une seule connexion. Plus d’information sur le principe ici : </w:t>
+      </w:r>
+      <w:hyperlink r:id="rId11" w:history="1">
+        <w:r>
+          <w:rPr>
+            <w:rStyle w:val="Lienhypertexte"/>
+          </w:rPr>
+          <w:t>https://connect.ed-diamond.com/GNU-Linux-Magazine/GLMF-115/Multiplexage-des-connexions-SSH</w:t>
+        </w:r>
+      </w:hyperlink>
+      <w:r>
+        <w:t>.</w:t>
+      </w:r>
+    </w:p>
+    <w:p/>
+    <w:p>
+      <w:pPr>
+        <w:pStyle w:val="Titre3"/>
+      </w:pPr>
+      <w:r>
+        <w:t xml:space="preserve">Activité </w:t>
+      </w:r>
+      <w:r>
+        <w:t>Sérialisation</w:t>
+      </w:r>
+    </w:p>
+    <w:p>
+      <w:pPr>
+        <w:pStyle w:val="Titre3"/>
+      </w:pPr>
+      <w:r>
+        <w:t xml:space="preserve">Activité </w:t>
+      </w:r>
+      <w:r>
+        <w:t>Compressé</w:t>
+      </w:r>
+    </w:p>
+    <w:p>
+      <w:pPr>
+        <w:pStyle w:val="Titre3"/>
+      </w:pPr>
+      <w:r>
+        <w:t xml:space="preserve">Activité </w:t>
+      </w:r>
+      <w:proofErr w:type="spellStart"/>
+      <w:r>
+        <w:t>GraphQL</w:t>
+      </w:r>
+      <w:proofErr w:type="spellEnd"/>
+    </w:p>
+    <w:p/>
     <w:p>
       <w:pPr>
         <w:pStyle w:val="Titre2"/>
@@ -1767,22 +1869,23 @@
         <w:pStyle w:val="Titre3"/>
       </w:pPr>
       <w:r>
+        <w:lastRenderedPageBreak/>
         <w:t>Ecriture différée</w:t>
-      </w:r>
-    </w:p>
-    <w:p/>
-    <w:p>
-      <w:pPr>
-        <w:pStyle w:val="Titre3"/>
-      </w:pPr>
-      <w:r>
-        <w:t>Transmission d’objets</w:t>
       </w:r>
     </w:p>
     <w:p>
       <w:bookmarkStart w:id="1" w:name="_GoBack"/>
       <w:bookmarkEnd w:id="1"/>
     </w:p>
+    <w:p>
+      <w:pPr>
+        <w:pStyle w:val="Titre3"/>
+      </w:pPr>
+      <w:r>
+        <w:t>Transmission d’objets</w:t>
+      </w:r>
+    </w:p>
+    <w:p/>
     <w:p>
       <w:pPr>
         <w:pStyle w:val="Titre3"/>
@@ -1974,10 +2077,10 @@
     </w:p>
     <w:p/>
     <w:sectPr>
-      <w:headerReference w:type="default" r:id="rId11"/>
-      <w:footerReference w:type="default" r:id="rId12"/>
-      <w:headerReference w:type="first" r:id="rId13"/>
-      <w:footerReference w:type="first" r:id="rId14"/>
+      <w:headerReference w:type="default" r:id="rId12"/>
+      <w:footerReference w:type="default" r:id="rId13"/>
+      <w:headerReference w:type="first" r:id="rId14"/>
+      <w:footerReference w:type="first" r:id="rId15"/>
       <w:pgSz w:w="11906" w:h="16838"/>
       <w:pgMar w:top="1417" w:right="1417" w:bottom="1417" w:left="1417" w:header="708" w:footer="708" w:gutter="0"/>
       <w:pgNumType w:fmt="numberInDash" w:start="0"/>
@@ -6345,7 +6448,7 @@
 </file>
 
 <file path=customXml/itemProps2.xml><?xml version="1.0" encoding="utf-8"?>
-<ds:datastoreItem xmlns:ds="http://schemas.openxmlformats.org/officeDocument/2006/customXml" ds:itemID="{877343DD-FF32-4C40-8861-51B30BE2E41B}">
+<ds:datastoreItem xmlns:ds="http://schemas.openxmlformats.org/officeDocument/2006/customXml" ds:itemID="{DC0C798A-E80D-44DB-AF8A-50D3ECC7A489}">
   <ds:schemaRefs>
     <ds:schemaRef ds:uri="http://schemas.openxmlformats.org/officeDocument/2006/bibliography"/>
   </ds:schemaRefs>

</xml_diff>

<commit_message>
Avancement rapport refactor code
</commit_message>
<xml_diff>
--- a/SYM _Labo2_SYM-A_Simonet_Spinelli.docx
+++ b/SYM _Labo2_SYM-A_Simonet_Spinelli.docx
@@ -1209,7 +1209,15 @@
             <w:rPr>
               <w:lang w:val="fr-FR"/>
             </w:rPr>
-            <w:t>Table des matières</w:t>
+            <w:t>Table d</w:t>
+          </w:r>
+          <w:bookmarkStart w:id="0" w:name="_GoBack"/>
+          <w:bookmarkEnd w:id="0"/>
+          <w:r>
+            <w:rPr>
+              <w:lang w:val="fr-FR"/>
+            </w:rPr>
+            <w:t>es matières</w:t>
           </w:r>
         </w:p>
         <w:p>
@@ -1233,7 +1241,7 @@
           <w:r>
             <w:fldChar w:fldCharType="separate"/>
           </w:r>
-          <w:hyperlink w:anchor="_Toc21169614" w:history="1">
+          <w:hyperlink w:anchor="_Toc24116660" w:history="1">
             <w:r>
               <w:rPr>
                 <w:rStyle w:val="Lienhypertexte"/>
@@ -1260,7 +1268,7 @@
                 <w:noProof/>
                 <w:webHidden/>
               </w:rPr>
-              <w:instrText xml:space="preserve"> PAGEREF _Toc21169614 \h </w:instrText>
+              <w:instrText xml:space="preserve"> PAGEREF _Toc24116660 \h </w:instrText>
             </w:r>
             <w:r>
               <w:rPr>
@@ -1303,13 +1311,13 @@
               <w:lang w:eastAsia="fr-CH"/>
             </w:rPr>
           </w:pPr>
-          <w:hyperlink w:anchor="_Toc21169615" w:history="1">
+          <w:hyperlink w:anchor="_Toc24116661" w:history="1">
             <w:r>
               <w:rPr>
                 <w:rStyle w:val="Lienhypertexte"/>
                 <w:noProof/>
               </w:rPr>
-              <w:t>Réponse aux questions</w:t>
+              <w:t>Manipulation</w:t>
             </w:r>
             <w:r>
               <w:rPr>
@@ -1330,7 +1338,7 @@
                 <w:noProof/>
                 <w:webHidden/>
               </w:rPr>
-              <w:instrText xml:space="preserve"> PAGEREF _Toc21169615 \h </w:instrText>
+              <w:instrText xml:space="preserve"> PAGEREF _Toc24116661 \h </w:instrText>
             </w:r>
             <w:r>
               <w:rPr>
@@ -1351,6 +1359,356 @@
                 <w:webHidden/>
               </w:rPr>
               <w:t>- 2 -</w:t>
+            </w:r>
+            <w:r>
+              <w:rPr>
+                <w:noProof/>
+                <w:webHidden/>
+              </w:rPr>
+              <w:fldChar w:fldCharType="end"/>
+            </w:r>
+          </w:hyperlink>
+        </w:p>
+        <w:p>
+          <w:pPr>
+            <w:pStyle w:val="TM3"/>
+            <w:tabs>
+              <w:tab w:val="right" w:leader="dot" w:pos="9062"/>
+            </w:tabs>
+            <w:rPr>
+              <w:rFonts w:eastAsiaTheme="minorEastAsia"/>
+              <w:noProof/>
+              <w:lang w:eastAsia="fr-CH"/>
+            </w:rPr>
+          </w:pPr>
+          <w:hyperlink w:anchor="_Toc24116662" w:history="1">
+            <w:r>
+              <w:rPr>
+                <w:rStyle w:val="Lienhypertexte"/>
+                <w:noProof/>
+              </w:rPr>
+              <w:t>Activité Asynchrone</w:t>
+            </w:r>
+            <w:r>
+              <w:rPr>
+                <w:noProof/>
+                <w:webHidden/>
+              </w:rPr>
+              <w:tab/>
+            </w:r>
+            <w:r>
+              <w:rPr>
+                <w:noProof/>
+                <w:webHidden/>
+              </w:rPr>
+              <w:fldChar w:fldCharType="begin"/>
+            </w:r>
+            <w:r>
+              <w:rPr>
+                <w:noProof/>
+                <w:webHidden/>
+              </w:rPr>
+              <w:instrText xml:space="preserve"> PAGEREF _Toc24116662 \h </w:instrText>
+            </w:r>
+            <w:r>
+              <w:rPr>
+                <w:noProof/>
+                <w:webHidden/>
+              </w:rPr>
+            </w:r>
+            <w:r>
+              <w:rPr>
+                <w:noProof/>
+                <w:webHidden/>
+              </w:rPr>
+              <w:fldChar w:fldCharType="separate"/>
+            </w:r>
+            <w:r>
+              <w:rPr>
+                <w:noProof/>
+                <w:webHidden/>
+              </w:rPr>
+              <w:t>- 2 -</w:t>
+            </w:r>
+            <w:r>
+              <w:rPr>
+                <w:noProof/>
+                <w:webHidden/>
+              </w:rPr>
+              <w:fldChar w:fldCharType="end"/>
+            </w:r>
+          </w:hyperlink>
+        </w:p>
+        <w:p>
+          <w:pPr>
+            <w:pStyle w:val="TM3"/>
+            <w:tabs>
+              <w:tab w:val="right" w:leader="dot" w:pos="9062"/>
+            </w:tabs>
+            <w:rPr>
+              <w:rFonts w:eastAsiaTheme="minorEastAsia"/>
+              <w:noProof/>
+              <w:lang w:eastAsia="fr-CH"/>
+            </w:rPr>
+          </w:pPr>
+          <w:hyperlink w:anchor="_Toc24116663" w:history="1">
+            <w:r>
+              <w:rPr>
+                <w:rStyle w:val="Lienhypertexte"/>
+                <w:noProof/>
+              </w:rPr>
+              <w:t>Activité Différée</w:t>
+            </w:r>
+            <w:r>
+              <w:rPr>
+                <w:noProof/>
+                <w:webHidden/>
+              </w:rPr>
+              <w:tab/>
+            </w:r>
+            <w:r>
+              <w:rPr>
+                <w:noProof/>
+                <w:webHidden/>
+              </w:rPr>
+              <w:fldChar w:fldCharType="begin"/>
+            </w:r>
+            <w:r>
+              <w:rPr>
+                <w:noProof/>
+                <w:webHidden/>
+              </w:rPr>
+              <w:instrText xml:space="preserve"> PAGEREF _Toc24116663 \h </w:instrText>
+            </w:r>
+            <w:r>
+              <w:rPr>
+                <w:noProof/>
+                <w:webHidden/>
+              </w:rPr>
+            </w:r>
+            <w:r>
+              <w:rPr>
+                <w:noProof/>
+                <w:webHidden/>
+              </w:rPr>
+              <w:fldChar w:fldCharType="separate"/>
+            </w:r>
+            <w:r>
+              <w:rPr>
+                <w:noProof/>
+                <w:webHidden/>
+              </w:rPr>
+              <w:t>- 3 -</w:t>
+            </w:r>
+            <w:r>
+              <w:rPr>
+                <w:noProof/>
+                <w:webHidden/>
+              </w:rPr>
+              <w:fldChar w:fldCharType="end"/>
+            </w:r>
+          </w:hyperlink>
+        </w:p>
+        <w:p>
+          <w:pPr>
+            <w:pStyle w:val="TM3"/>
+            <w:tabs>
+              <w:tab w:val="right" w:leader="dot" w:pos="9062"/>
+            </w:tabs>
+            <w:rPr>
+              <w:rFonts w:eastAsiaTheme="minorEastAsia"/>
+              <w:noProof/>
+              <w:lang w:eastAsia="fr-CH"/>
+            </w:rPr>
+          </w:pPr>
+          <w:hyperlink w:anchor="_Toc24116664" w:history="1">
+            <w:r>
+              <w:rPr>
+                <w:rStyle w:val="Lienhypertexte"/>
+                <w:noProof/>
+              </w:rPr>
+              <w:t>Activité Sérialisation</w:t>
+            </w:r>
+            <w:r>
+              <w:rPr>
+                <w:noProof/>
+                <w:webHidden/>
+              </w:rPr>
+              <w:tab/>
+            </w:r>
+            <w:r>
+              <w:rPr>
+                <w:noProof/>
+                <w:webHidden/>
+              </w:rPr>
+              <w:fldChar w:fldCharType="begin"/>
+            </w:r>
+            <w:r>
+              <w:rPr>
+                <w:noProof/>
+                <w:webHidden/>
+              </w:rPr>
+              <w:instrText xml:space="preserve"> PAGEREF _Toc24116664 \h </w:instrText>
+            </w:r>
+            <w:r>
+              <w:rPr>
+                <w:noProof/>
+                <w:webHidden/>
+              </w:rPr>
+            </w:r>
+            <w:r>
+              <w:rPr>
+                <w:noProof/>
+                <w:webHidden/>
+              </w:rPr>
+              <w:fldChar w:fldCharType="separate"/>
+            </w:r>
+            <w:r>
+              <w:rPr>
+                <w:noProof/>
+                <w:webHidden/>
+              </w:rPr>
+              <w:t>- 3 -</w:t>
+            </w:r>
+            <w:r>
+              <w:rPr>
+                <w:noProof/>
+                <w:webHidden/>
+              </w:rPr>
+              <w:fldChar w:fldCharType="end"/>
+            </w:r>
+          </w:hyperlink>
+        </w:p>
+        <w:p>
+          <w:pPr>
+            <w:pStyle w:val="TM3"/>
+            <w:tabs>
+              <w:tab w:val="right" w:leader="dot" w:pos="9062"/>
+            </w:tabs>
+            <w:rPr>
+              <w:rFonts w:eastAsiaTheme="minorEastAsia"/>
+              <w:noProof/>
+              <w:lang w:eastAsia="fr-CH"/>
+            </w:rPr>
+          </w:pPr>
+          <w:hyperlink w:anchor="_Toc24116665" w:history="1">
+            <w:r>
+              <w:rPr>
+                <w:rStyle w:val="Lienhypertexte"/>
+                <w:noProof/>
+              </w:rPr>
+              <w:t>Activité Compressé</w:t>
+            </w:r>
+            <w:r>
+              <w:rPr>
+                <w:noProof/>
+                <w:webHidden/>
+              </w:rPr>
+              <w:tab/>
+            </w:r>
+            <w:r>
+              <w:rPr>
+                <w:noProof/>
+                <w:webHidden/>
+              </w:rPr>
+              <w:fldChar w:fldCharType="begin"/>
+            </w:r>
+            <w:r>
+              <w:rPr>
+                <w:noProof/>
+                <w:webHidden/>
+              </w:rPr>
+              <w:instrText xml:space="preserve"> PAGEREF _Toc24116665 \h </w:instrText>
+            </w:r>
+            <w:r>
+              <w:rPr>
+                <w:noProof/>
+                <w:webHidden/>
+              </w:rPr>
+            </w:r>
+            <w:r>
+              <w:rPr>
+                <w:noProof/>
+                <w:webHidden/>
+              </w:rPr>
+              <w:fldChar w:fldCharType="separate"/>
+            </w:r>
+            <w:r>
+              <w:rPr>
+                <w:noProof/>
+                <w:webHidden/>
+              </w:rPr>
+              <w:t>- 3 -</w:t>
+            </w:r>
+            <w:r>
+              <w:rPr>
+                <w:noProof/>
+                <w:webHidden/>
+              </w:rPr>
+              <w:fldChar w:fldCharType="end"/>
+            </w:r>
+          </w:hyperlink>
+        </w:p>
+        <w:p>
+          <w:pPr>
+            <w:pStyle w:val="TM3"/>
+            <w:tabs>
+              <w:tab w:val="right" w:leader="dot" w:pos="9062"/>
+            </w:tabs>
+            <w:rPr>
+              <w:rFonts w:eastAsiaTheme="minorEastAsia"/>
+              <w:noProof/>
+              <w:lang w:eastAsia="fr-CH"/>
+            </w:rPr>
+          </w:pPr>
+          <w:hyperlink w:anchor="_Toc24116666" w:history="1">
+            <w:r>
+              <w:rPr>
+                <w:rStyle w:val="Lienhypertexte"/>
+                <w:noProof/>
+              </w:rPr>
+              <w:t>Activité GraphQL</w:t>
+            </w:r>
+            <w:r>
+              <w:rPr>
+                <w:noProof/>
+                <w:webHidden/>
+              </w:rPr>
+              <w:tab/>
+            </w:r>
+            <w:r>
+              <w:rPr>
+                <w:noProof/>
+                <w:webHidden/>
+              </w:rPr>
+              <w:fldChar w:fldCharType="begin"/>
+            </w:r>
+            <w:r>
+              <w:rPr>
+                <w:noProof/>
+                <w:webHidden/>
+              </w:rPr>
+              <w:instrText xml:space="preserve"> PAGEREF _Toc24116666 \h </w:instrText>
+            </w:r>
+            <w:r>
+              <w:rPr>
+                <w:noProof/>
+                <w:webHidden/>
+              </w:rPr>
+            </w:r>
+            <w:r>
+              <w:rPr>
+                <w:noProof/>
+                <w:webHidden/>
+              </w:rPr>
+              <w:fldChar w:fldCharType="separate"/>
+            </w:r>
+            <w:r>
+              <w:rPr>
+                <w:noProof/>
+                <w:webHidden/>
+              </w:rPr>
+              <w:t>- 3 -</w:t>
             </w:r>
             <w:r>
               <w:rPr>
@@ -1373,13 +1731,13 @@
               <w:lang w:eastAsia="fr-CH"/>
             </w:rPr>
           </w:pPr>
-          <w:hyperlink w:anchor="_Toc21169616" w:history="1">
+          <w:hyperlink w:anchor="_Toc24116667" w:history="1">
             <w:r>
               <w:rPr>
                 <w:rStyle w:val="Lienhypertexte"/>
                 <w:noProof/>
               </w:rPr>
-              <w:t>Conclusion</w:t>
+              <w:t>Questions</w:t>
             </w:r>
             <w:r>
               <w:rPr>
@@ -1400,7 +1758,7 @@
                 <w:noProof/>
                 <w:webHidden/>
               </w:rPr>
-              <w:instrText xml:space="preserve"> PAGEREF _Toc21169616 \h </w:instrText>
+              <w:instrText xml:space="preserve"> PAGEREF _Toc24116667 \h </w:instrText>
             </w:r>
             <w:r>
               <w:rPr>
@@ -1420,7 +1778,7 @@
                 <w:noProof/>
                 <w:webHidden/>
               </w:rPr>
-              <w:t>- 6 -</w:t>
+              <w:t>- 4 -</w:t>
             </w:r>
             <w:r>
               <w:rPr>
@@ -1443,14 +1801,13 @@
               <w:lang w:eastAsia="fr-CH"/>
             </w:rPr>
           </w:pPr>
-          <w:hyperlink w:anchor="_Toc21169617" w:history="1">
+          <w:hyperlink w:anchor="_Toc24116668" w:history="1">
             <w:r>
               <w:rPr>
                 <w:rStyle w:val="Lienhypertexte"/>
                 <w:noProof/>
-                <w:lang w:val="fr-FR"/>
-              </w:rPr>
-              <w:t>Difficultés rencontrées</w:t>
+              </w:rPr>
+              <w:t>Traitement des erreurs</w:t>
             </w:r>
             <w:r>
               <w:rPr>
@@ -1471,7 +1828,7 @@
                 <w:noProof/>
                 <w:webHidden/>
               </w:rPr>
-              <w:instrText xml:space="preserve"> PAGEREF _Toc21169617 \h </w:instrText>
+              <w:instrText xml:space="preserve"> PAGEREF _Toc24116668 \h </w:instrText>
             </w:r>
             <w:r>
               <w:rPr>
@@ -1491,7 +1848,7 @@
                 <w:noProof/>
                 <w:webHidden/>
               </w:rPr>
-              <w:t>- 6 -</w:t>
+              <w:t>- 4 -</w:t>
             </w:r>
             <w:r>
               <w:rPr>
@@ -1514,14 +1871,13 @@
               <w:lang w:eastAsia="fr-CH"/>
             </w:rPr>
           </w:pPr>
-          <w:hyperlink w:anchor="_Toc21169618" w:history="1">
+          <w:hyperlink w:anchor="_Toc24116669" w:history="1">
             <w:r>
               <w:rPr>
                 <w:rStyle w:val="Lienhypertexte"/>
                 <w:noProof/>
-                <w:lang w:val="fr-FR"/>
-              </w:rPr>
-              <w:t>Compétences acquises</w:t>
+              </w:rPr>
+              <w:t>Authentification</w:t>
             </w:r>
             <w:r>
               <w:rPr>
@@ -1542,7 +1898,7 @@
                 <w:noProof/>
                 <w:webHidden/>
               </w:rPr>
-              <w:instrText xml:space="preserve"> PAGEREF _Toc21169618 \h </w:instrText>
+              <w:instrText xml:space="preserve"> PAGEREF _Toc24116669 \h </w:instrText>
             </w:r>
             <w:r>
               <w:rPr>
@@ -1562,7 +1918,7 @@
                 <w:noProof/>
                 <w:webHidden/>
               </w:rPr>
-              <w:t>- 6 -</w:t>
+              <w:t>- 4 -</w:t>
             </w:r>
             <w:r>
               <w:rPr>
@@ -1585,13 +1941,505 @@
               <w:lang w:eastAsia="fr-CH"/>
             </w:rPr>
           </w:pPr>
-          <w:hyperlink w:anchor="_Toc21169619" w:history="1">
+          <w:hyperlink w:anchor="_Toc24116670" w:history="1">
             <w:r>
               <w:rPr>
                 <w:rStyle w:val="Lienhypertexte"/>
                 <w:noProof/>
+              </w:rPr>
+              <w:t>Threads concurrents</w:t>
+            </w:r>
+            <w:r>
+              <w:rPr>
+                <w:noProof/>
+                <w:webHidden/>
+              </w:rPr>
+              <w:tab/>
+            </w:r>
+            <w:r>
+              <w:rPr>
+                <w:noProof/>
+                <w:webHidden/>
+              </w:rPr>
+              <w:fldChar w:fldCharType="begin"/>
+            </w:r>
+            <w:r>
+              <w:rPr>
+                <w:noProof/>
+                <w:webHidden/>
+              </w:rPr>
+              <w:instrText xml:space="preserve"> PAGEREF _Toc24116670 \h </w:instrText>
+            </w:r>
+            <w:r>
+              <w:rPr>
+                <w:noProof/>
+                <w:webHidden/>
+              </w:rPr>
+            </w:r>
+            <w:r>
+              <w:rPr>
+                <w:noProof/>
+                <w:webHidden/>
+              </w:rPr>
+              <w:fldChar w:fldCharType="separate"/>
+            </w:r>
+            <w:r>
+              <w:rPr>
+                <w:noProof/>
+                <w:webHidden/>
+              </w:rPr>
+              <w:t>- 4 -</w:t>
+            </w:r>
+            <w:r>
+              <w:rPr>
+                <w:noProof/>
+                <w:webHidden/>
+              </w:rPr>
+              <w:fldChar w:fldCharType="end"/>
+            </w:r>
+          </w:hyperlink>
+        </w:p>
+        <w:p>
+          <w:pPr>
+            <w:pStyle w:val="TM3"/>
+            <w:tabs>
+              <w:tab w:val="right" w:leader="dot" w:pos="9062"/>
+            </w:tabs>
+            <w:rPr>
+              <w:rFonts w:eastAsiaTheme="minorEastAsia"/>
+              <w:noProof/>
+              <w:lang w:eastAsia="fr-CH"/>
+            </w:rPr>
+          </w:pPr>
+          <w:hyperlink w:anchor="_Toc24116671" w:history="1">
+            <w:r>
+              <w:rPr>
+                <w:rStyle w:val="Lienhypertexte"/>
+                <w:noProof/>
+              </w:rPr>
+              <w:t>Ecriture différée</w:t>
+            </w:r>
+            <w:r>
+              <w:rPr>
+                <w:noProof/>
+                <w:webHidden/>
+              </w:rPr>
+              <w:tab/>
+            </w:r>
+            <w:r>
+              <w:rPr>
+                <w:noProof/>
+                <w:webHidden/>
+              </w:rPr>
+              <w:fldChar w:fldCharType="begin"/>
+            </w:r>
+            <w:r>
+              <w:rPr>
+                <w:noProof/>
+                <w:webHidden/>
+              </w:rPr>
+              <w:instrText xml:space="preserve"> PAGEREF _Toc24116671 \h </w:instrText>
+            </w:r>
+            <w:r>
+              <w:rPr>
+                <w:noProof/>
+                <w:webHidden/>
+              </w:rPr>
+            </w:r>
+            <w:r>
+              <w:rPr>
+                <w:noProof/>
+                <w:webHidden/>
+              </w:rPr>
+              <w:fldChar w:fldCharType="separate"/>
+            </w:r>
+            <w:r>
+              <w:rPr>
+                <w:noProof/>
+                <w:webHidden/>
+              </w:rPr>
+              <w:t>- 5 -</w:t>
+            </w:r>
+            <w:r>
+              <w:rPr>
+                <w:noProof/>
+                <w:webHidden/>
+              </w:rPr>
+              <w:fldChar w:fldCharType="end"/>
+            </w:r>
+          </w:hyperlink>
+        </w:p>
+        <w:p>
+          <w:pPr>
+            <w:pStyle w:val="TM3"/>
+            <w:tabs>
+              <w:tab w:val="right" w:leader="dot" w:pos="9062"/>
+            </w:tabs>
+            <w:rPr>
+              <w:rFonts w:eastAsiaTheme="minorEastAsia"/>
+              <w:noProof/>
+              <w:lang w:eastAsia="fr-CH"/>
+            </w:rPr>
+          </w:pPr>
+          <w:hyperlink w:anchor="_Toc24116672" w:history="1">
+            <w:r>
+              <w:rPr>
+                <w:rStyle w:val="Lienhypertexte"/>
+                <w:noProof/>
+              </w:rPr>
+              <w:t>Transmission d’objets</w:t>
+            </w:r>
+            <w:r>
+              <w:rPr>
+                <w:noProof/>
+                <w:webHidden/>
+              </w:rPr>
+              <w:tab/>
+            </w:r>
+            <w:r>
+              <w:rPr>
+                <w:noProof/>
+                <w:webHidden/>
+              </w:rPr>
+              <w:fldChar w:fldCharType="begin"/>
+            </w:r>
+            <w:r>
+              <w:rPr>
+                <w:noProof/>
+                <w:webHidden/>
+              </w:rPr>
+              <w:instrText xml:space="preserve"> PAGEREF _Toc24116672 \h </w:instrText>
+            </w:r>
+            <w:r>
+              <w:rPr>
+                <w:noProof/>
+                <w:webHidden/>
+              </w:rPr>
+            </w:r>
+            <w:r>
+              <w:rPr>
+                <w:noProof/>
+                <w:webHidden/>
+              </w:rPr>
+              <w:fldChar w:fldCharType="separate"/>
+            </w:r>
+            <w:r>
+              <w:rPr>
+                <w:noProof/>
+                <w:webHidden/>
+              </w:rPr>
+              <w:t>- 5 -</w:t>
+            </w:r>
+            <w:r>
+              <w:rPr>
+                <w:noProof/>
+                <w:webHidden/>
+              </w:rPr>
+              <w:fldChar w:fldCharType="end"/>
+            </w:r>
+          </w:hyperlink>
+        </w:p>
+        <w:p>
+          <w:pPr>
+            <w:pStyle w:val="TM3"/>
+            <w:tabs>
+              <w:tab w:val="right" w:leader="dot" w:pos="9062"/>
+            </w:tabs>
+            <w:rPr>
+              <w:rFonts w:eastAsiaTheme="minorEastAsia"/>
+              <w:noProof/>
+              <w:lang w:eastAsia="fr-CH"/>
+            </w:rPr>
+          </w:pPr>
+          <w:hyperlink w:anchor="_Toc24116673" w:history="1">
+            <w:r>
+              <w:rPr>
+                <w:rStyle w:val="Lienhypertexte"/>
+                <w:noProof/>
+              </w:rPr>
+              <w:t>Transmission compressée</w:t>
+            </w:r>
+            <w:r>
+              <w:rPr>
+                <w:noProof/>
+                <w:webHidden/>
+              </w:rPr>
+              <w:tab/>
+            </w:r>
+            <w:r>
+              <w:rPr>
+                <w:noProof/>
+                <w:webHidden/>
+              </w:rPr>
+              <w:fldChar w:fldCharType="begin"/>
+            </w:r>
+            <w:r>
+              <w:rPr>
+                <w:noProof/>
+                <w:webHidden/>
+              </w:rPr>
+              <w:instrText xml:space="preserve"> PAGEREF _Toc24116673 \h </w:instrText>
+            </w:r>
+            <w:r>
+              <w:rPr>
+                <w:noProof/>
+                <w:webHidden/>
+              </w:rPr>
+            </w:r>
+            <w:r>
+              <w:rPr>
+                <w:noProof/>
+                <w:webHidden/>
+              </w:rPr>
+              <w:fldChar w:fldCharType="separate"/>
+            </w:r>
+            <w:r>
+              <w:rPr>
+                <w:noProof/>
+                <w:webHidden/>
+              </w:rPr>
+              <w:t>- 6 -</w:t>
+            </w:r>
+            <w:r>
+              <w:rPr>
+                <w:noProof/>
+                <w:webHidden/>
+              </w:rPr>
+              <w:fldChar w:fldCharType="end"/>
+            </w:r>
+          </w:hyperlink>
+        </w:p>
+        <w:p>
+          <w:pPr>
+            <w:pStyle w:val="TM2"/>
+            <w:tabs>
+              <w:tab w:val="right" w:leader="dot" w:pos="9062"/>
+            </w:tabs>
+            <w:rPr>
+              <w:rFonts w:eastAsiaTheme="minorEastAsia"/>
+              <w:noProof/>
+              <w:lang w:eastAsia="fr-CH"/>
+            </w:rPr>
+          </w:pPr>
+          <w:hyperlink w:anchor="_Toc24116674" w:history="1">
+            <w:r>
+              <w:rPr>
+                <w:rStyle w:val="Lienhypertexte"/>
+                <w:noProof/>
+              </w:rPr>
+              <w:t>Conclusion</w:t>
+            </w:r>
+            <w:r>
+              <w:rPr>
+                <w:noProof/>
+                <w:webHidden/>
+              </w:rPr>
+              <w:tab/>
+            </w:r>
+            <w:r>
+              <w:rPr>
+                <w:noProof/>
+                <w:webHidden/>
+              </w:rPr>
+              <w:fldChar w:fldCharType="begin"/>
+            </w:r>
+            <w:r>
+              <w:rPr>
+                <w:noProof/>
+                <w:webHidden/>
+              </w:rPr>
+              <w:instrText xml:space="preserve"> PAGEREF _Toc24116674 \h </w:instrText>
+            </w:r>
+            <w:r>
+              <w:rPr>
+                <w:noProof/>
+                <w:webHidden/>
+              </w:rPr>
+            </w:r>
+            <w:r>
+              <w:rPr>
+                <w:noProof/>
+                <w:webHidden/>
+              </w:rPr>
+              <w:fldChar w:fldCharType="separate"/>
+            </w:r>
+            <w:r>
+              <w:rPr>
+                <w:noProof/>
+                <w:webHidden/>
+              </w:rPr>
+              <w:t>- 7 -</w:t>
+            </w:r>
+            <w:r>
+              <w:rPr>
+                <w:noProof/>
+                <w:webHidden/>
+              </w:rPr>
+              <w:fldChar w:fldCharType="end"/>
+            </w:r>
+          </w:hyperlink>
+        </w:p>
+        <w:p>
+          <w:pPr>
+            <w:pStyle w:val="TM3"/>
+            <w:tabs>
+              <w:tab w:val="right" w:leader="dot" w:pos="9062"/>
+            </w:tabs>
+            <w:rPr>
+              <w:rFonts w:eastAsiaTheme="minorEastAsia"/>
+              <w:noProof/>
+              <w:lang w:eastAsia="fr-CH"/>
+            </w:rPr>
+          </w:pPr>
+          <w:hyperlink w:anchor="_Toc24116675" w:history="1">
+            <w:r>
+              <w:rPr>
+                <w:rStyle w:val="Lienhypertexte"/>
+                <w:noProof/>
                 <w:lang w:val="fr-FR"/>
               </w:rPr>
+              <w:t>Difficultés rencontrées</w:t>
+            </w:r>
+            <w:r>
+              <w:rPr>
+                <w:noProof/>
+                <w:webHidden/>
+              </w:rPr>
+              <w:tab/>
+            </w:r>
+            <w:r>
+              <w:rPr>
+                <w:noProof/>
+                <w:webHidden/>
+              </w:rPr>
+              <w:fldChar w:fldCharType="begin"/>
+            </w:r>
+            <w:r>
+              <w:rPr>
+                <w:noProof/>
+                <w:webHidden/>
+              </w:rPr>
+              <w:instrText xml:space="preserve"> PAGEREF _Toc24116675 \h </w:instrText>
+            </w:r>
+            <w:r>
+              <w:rPr>
+                <w:noProof/>
+                <w:webHidden/>
+              </w:rPr>
+            </w:r>
+            <w:r>
+              <w:rPr>
+                <w:noProof/>
+                <w:webHidden/>
+              </w:rPr>
+              <w:fldChar w:fldCharType="separate"/>
+            </w:r>
+            <w:r>
+              <w:rPr>
+                <w:noProof/>
+                <w:webHidden/>
+              </w:rPr>
+              <w:t>- 7 -</w:t>
+            </w:r>
+            <w:r>
+              <w:rPr>
+                <w:noProof/>
+                <w:webHidden/>
+              </w:rPr>
+              <w:fldChar w:fldCharType="end"/>
+            </w:r>
+          </w:hyperlink>
+        </w:p>
+        <w:p>
+          <w:pPr>
+            <w:pStyle w:val="TM3"/>
+            <w:tabs>
+              <w:tab w:val="right" w:leader="dot" w:pos="9062"/>
+            </w:tabs>
+            <w:rPr>
+              <w:rFonts w:eastAsiaTheme="minorEastAsia"/>
+              <w:noProof/>
+              <w:lang w:eastAsia="fr-CH"/>
+            </w:rPr>
+          </w:pPr>
+          <w:hyperlink w:anchor="_Toc24116676" w:history="1">
+            <w:r>
+              <w:rPr>
+                <w:rStyle w:val="Lienhypertexte"/>
+                <w:noProof/>
+                <w:lang w:val="fr-FR"/>
+              </w:rPr>
+              <w:t>Compétences acquises</w:t>
+            </w:r>
+            <w:r>
+              <w:rPr>
+                <w:noProof/>
+                <w:webHidden/>
+              </w:rPr>
+              <w:tab/>
+            </w:r>
+            <w:r>
+              <w:rPr>
+                <w:noProof/>
+                <w:webHidden/>
+              </w:rPr>
+              <w:fldChar w:fldCharType="begin"/>
+            </w:r>
+            <w:r>
+              <w:rPr>
+                <w:noProof/>
+                <w:webHidden/>
+              </w:rPr>
+              <w:instrText xml:space="preserve"> PAGEREF _Toc24116676 \h </w:instrText>
+            </w:r>
+            <w:r>
+              <w:rPr>
+                <w:noProof/>
+                <w:webHidden/>
+              </w:rPr>
+            </w:r>
+            <w:r>
+              <w:rPr>
+                <w:noProof/>
+                <w:webHidden/>
+              </w:rPr>
+              <w:fldChar w:fldCharType="separate"/>
+            </w:r>
+            <w:r>
+              <w:rPr>
+                <w:noProof/>
+                <w:webHidden/>
+              </w:rPr>
+              <w:t>- 7 -</w:t>
+            </w:r>
+            <w:r>
+              <w:rPr>
+                <w:noProof/>
+                <w:webHidden/>
+              </w:rPr>
+              <w:fldChar w:fldCharType="end"/>
+            </w:r>
+          </w:hyperlink>
+        </w:p>
+        <w:p>
+          <w:pPr>
+            <w:pStyle w:val="TM3"/>
+            <w:tabs>
+              <w:tab w:val="right" w:leader="dot" w:pos="9062"/>
+            </w:tabs>
+            <w:rPr>
+              <w:rFonts w:eastAsiaTheme="minorEastAsia"/>
+              <w:noProof/>
+              <w:lang w:eastAsia="fr-CH"/>
+            </w:rPr>
+          </w:pPr>
+          <w:hyperlink w:anchor="_Toc24116677" w:history="1">
+            <w:r>
+              <w:rPr>
+                <w:rStyle w:val="Lienhypertexte"/>
+                <w:noProof/>
+                <w:lang w:val="fr-FR"/>
+              </w:rPr>
               <w:t>Résultats obtenus</w:t>
             </w:r>
             <w:r>
@@ -1613,7 +2461,7 @@
                 <w:noProof/>
                 <w:webHidden/>
               </w:rPr>
-              <w:instrText xml:space="preserve"> PAGEREF _Toc21169619 \h </w:instrText>
+              <w:instrText xml:space="preserve"> PAGEREF _Toc24116677 \h </w:instrText>
             </w:r>
             <w:r>
               <w:rPr>
@@ -1633,7 +2481,7 @@
                 <w:noProof/>
                 <w:webHidden/>
               </w:rPr>
-              <w:t>- 6 -</w:t>
+              <w:t>- 7 -</w:t>
             </w:r>
             <w:r>
               <w:rPr>
@@ -1673,39 +2521,35 @@
       <w:pPr>
         <w:pStyle w:val="Titre2"/>
       </w:pPr>
-      <w:bookmarkStart w:id="0" w:name="_Toc21169614"/>
+      <w:bookmarkStart w:id="1" w:name="_Toc24116660"/>
       <w:r>
         <w:lastRenderedPageBreak/>
         <w:t>Introduction</w:t>
       </w:r>
-      <w:bookmarkEnd w:id="0"/>
+      <w:bookmarkEnd w:id="1"/>
     </w:p>
     <w:p>
-      <w:r>
-        <w:t>Ce laboratoire</w:t>
-      </w:r>
-      <w:r>
-        <w:t xml:space="preserve"> </w:t>
-      </w:r>
-      <w:r>
-        <w:t>propose une introduction aux techniques de programmation réparties asynchrones. Beaucoup plus complexes à maîtriser que les techniques synchrones, la programmation asynchrone est connue surtout dans le monde des interfaces utilisateurs</w:t>
-      </w:r>
-      <w:r>
-        <w:t>.</w:t>
+      <w:pPr>
+        <w:jc w:val="both"/>
+      </w:pPr>
+      <w:r>
+        <w:t>Ce laboratoire propose une introduction aux techniques de programmation réparties asynchrones. Beaucoup plus complexes à maîtriser que les techniques synchrones, la programmation asynchrone est connue surtout dans le monde des interfaces utilisateurs.</w:t>
       </w:r>
     </w:p>
     <w:p>
+      <w:pPr>
+        <w:jc w:val="both"/>
+      </w:pPr>
       <w:r>
         <w:t>Dans ce laboratoire nous allons illustrer l’utilisation de différentes techniques de protocoles asynchrones pour du mobile.</w:t>
       </w:r>
     </w:p>
-    <w:p/>
     <w:p>
-      <w:r>
-        <w:t>Pour ce laboratoire, un s</w:t>
-      </w:r>
-      <w:r>
-        <w:t xml:space="preserve">erveur applicatif accessible sur </w:t>
+      <w:pPr>
+        <w:jc w:val="both"/>
+      </w:pPr>
+      <w:r>
+        <w:t xml:space="preserve">Pour ce laboratoire, un serveur applicatif accessible sur </w:t>
       </w:r>
       <w:hyperlink r:id="rId11" w:history="1">
         <w:r>
@@ -1716,10 +2560,7 @@
         </w:r>
       </w:hyperlink>
       <w:r>
-        <w:t xml:space="preserve"> à été mis à disposition.</w:t>
-      </w:r>
-      <w:r>
-        <w:t xml:space="preserve"> Plusieurs services sont définis sur ce serveur, entre autre le plus simple (http://sym.iict.ch/rest/txt) qui implémente un service écho, vous lui </w:t>
+        <w:t xml:space="preserve"> à été mis à disposition. Plusieurs services sont définis sur ce serveur, entre autre le plus simple (http://sym.iict.ch/rest/txt) qui implémente un service écho, vous lui </w:t>
       </w:r>
       <w:proofErr w:type="spellStart"/>
       <w:r>
@@ -1750,22 +2591,31 @@
       <w:pPr>
         <w:pStyle w:val="Titre2"/>
       </w:pPr>
+      <w:bookmarkStart w:id="2" w:name="_Toc24116661"/>
       <w:r>
         <w:t>Manipulation</w:t>
       </w:r>
+      <w:bookmarkEnd w:id="2"/>
     </w:p>
     <w:p>
+      <w:pPr>
+        <w:jc w:val="both"/>
+      </w:pPr>
       <w:r>
         <w:t>Pour réaliser cette manipulation, il faudra au minimum une petite application avec une première activité proposant 5 boutons permettant de lancer 5 activités implémentant les 5 points suivants.</w:t>
       </w:r>
     </w:p>
     <w:p>
+      <w:pPr>
+        <w:jc w:val="both"/>
+      </w:pPr>
       <w:r>
         <w:t xml:space="preserve">La manipulation proposée ici implique une communication asynchrone avec un serveur, sur la base d'une méthode synchrone comme le protocole HTTP (à implémenter) qui aurait, par exemple, pour signature : </w:t>
       </w:r>
     </w:p>
     <w:p>
       <w:pPr>
+        <w:jc w:val="both"/>
         <w:rPr>
           <w:b/>
           <w:bCs/>
@@ -1842,107 +2692,147 @@
       </w:r>
     </w:p>
     <w:p>
-      <w:r>
-        <w:t>Il existe aussi des librairies permettant de simplifier le développement sur Android de la communication HTTP, comme par exemple Volley</w:t>
-      </w:r>
-      <w:proofErr w:type="gramStart"/>
-      <w:r>
-        <w:t>6 .</w:t>
-      </w:r>
-      <w:proofErr w:type="gramEnd"/>
-      <w:r>
-        <w:t xml:space="preserve"> Mais dans le cadre de ce laboratoire, nous souhaitons mettre en avant l’asynchronisme et les difficultés associées</w:t>
-      </w:r>
-      <w:r>
-        <w:t>, il nous est demandé</w:t>
-      </w:r>
-      <w:r>
-        <w:t xml:space="preserve"> de ne pas utiliser de librairie « clé-en-main ». Celles-ci permettent souvent de faciliter la mise en œuvre des cas « simples », mais dans les cas plus complexes ou sortant de l’ordinaire (par exemple la compression des requêtes sortantes) elles peuvent compliquer le problème.</w:t>
+      <w:pPr>
+        <w:jc w:val="both"/>
+      </w:pPr>
+      <w:r>
+        <w:t>Il existe aussi des librairies permettant de simplifier le développement sur Android de la communication HTTP, comme par exemple Volley. Mais dans le cadre de ce laboratoire, nous souhaitons mettre en avant l’asynchronisme et les difficultés associées, il nous est demandé de ne pas utiliser de librairie « clé-en-main ». Celles-ci permettent souvent de faciliter la mise en œuvre des cas « simples », mais dans les cas plus complexes ou sortant de l’ordinaire (par exemple la compression des requêtes sortantes) elles peuvent compliquer le problème.</w:t>
       </w:r>
     </w:p>
     <w:p>
       <w:pPr>
+        <w:pStyle w:val="Titre3"/>
+      </w:pPr>
+      <w:bookmarkStart w:id="3" w:name="_Toc24116662"/>
+      <w:r>
+        <w:t>Activité Asynchrone</w:t>
+      </w:r>
+      <w:bookmarkEnd w:id="3"/>
+    </w:p>
+    <w:p>
+      <w:pPr>
+        <w:jc w:val="both"/>
+      </w:pPr>
+      <w:r>
+        <w:t xml:space="preserve">Le but de cette activité est de pouvoir faire des requêtes asynchrones donc de continuer son exécution sans devoir attendre la réponse à une requête. Une fois la réponse reçue, une handler serait appelé avec la réponse comme paramètre. </w:t>
+      </w:r>
+    </w:p>
+    <w:p>
+      <w:pPr>
+        <w:jc w:val="both"/>
+      </w:pPr>
+      <w:r>
+        <w:t xml:space="preserve">Note :  </w:t>
+      </w:r>
+      <w:r>
+        <w:t xml:space="preserve">Il peut être intéressant de se tourner vers la classe </w:t>
+      </w:r>
+      <w:proofErr w:type="spellStart"/>
+      <w:r>
+        <w:t>AsyncTask</w:t>
+      </w:r>
+      <w:proofErr w:type="spellEnd"/>
+      <w:r>
+        <w:t xml:space="preserve"> pour résoudre l’asynchronisme. Elle a l’avantage de simplifier la communication entre les différents threads</w:t>
+      </w:r>
+      <w:r>
+        <w:t xml:space="preserve">. </w:t>
+      </w:r>
+      <w:r>
+        <w:t>Cependant</w:t>
+      </w:r>
+      <w:r>
+        <w:t>, l</w:t>
+      </w:r>
+      <w:r>
+        <w:t xml:space="preserve">es </w:t>
+      </w:r>
+      <w:proofErr w:type="spellStart"/>
+      <w:r>
+        <w:t>AsyncTask</w:t>
+      </w:r>
+      <w:proofErr w:type="spellEnd"/>
+      <w:r>
+        <w:t xml:space="preserve"> sont exécutées individuellement les unes après les autres, cela signifie qu’un login peut se trouver bloqué en attendant que l’on charge plusieurs images lourdes.</w:t>
+      </w:r>
+    </w:p>
+    <w:p>
+      <w:pPr>
         <w:rPr>
+          <w:rFonts w:asciiTheme="majorHAnsi" w:eastAsiaTheme="majorEastAsia" w:hAnsiTheme="majorHAnsi" w:cstheme="majorBidi"/>
+          <w:color w:val="1F4D78" w:themeColor="accent1" w:themeShade="7F"/>
           <w:sz w:val="24"/>
           <w:szCs w:val="24"/>
         </w:rPr>
       </w:pPr>
+      <w:r>
+        <w:br w:type="page"/>
+      </w:r>
     </w:p>
     <w:p>
       <w:pPr>
-        <w:rPr>
-          <w:sz w:val="24"/>
-          <w:szCs w:val="24"/>
-        </w:rPr>
-      </w:pPr>
-      <w:r>
-        <w:t>Dans le cadre de cette manipulation vous pouvez rester sur une solution simple « en mémoire », vous indiquerez toutefois dans votre rapport les limitations de cette façon de faire et proposerez des outils et techniques mieux adaptés (sans forcément réaliser l’implémentation). (</w:t>
-      </w:r>
-      <w:proofErr w:type="gramStart"/>
-      <w:r>
-        <w:t>page</w:t>
-      </w:r>
-      <w:proofErr w:type="gramEnd"/>
-      <w:r>
-        <w:t xml:space="preserve"> 8)</w:t>
-      </w:r>
+        <w:pStyle w:val="Titre3"/>
+      </w:pPr>
+      <w:bookmarkStart w:id="4" w:name="_Toc24116663"/>
+      <w:r>
+        <w:lastRenderedPageBreak/>
+        <w:t>Activité Différée</w:t>
+      </w:r>
+      <w:bookmarkEnd w:id="4"/>
     </w:p>
     <w:p>
       <w:pPr>
-        <w:pStyle w:val="Titre3"/>
-      </w:pPr>
-      <w:r>
-        <w:t>Activité Asynchrone</w:t>
-      </w:r>
-    </w:p>
-    <w:p/>
-    <w:p>
-      <w:pPr>
-        <w:pStyle w:val="Titre3"/>
-      </w:pPr>
-      <w:r>
-        <w:t>Activité Différée</w:t>
+        <w:jc w:val="both"/>
+      </w:pPr>
+      <w:r>
+        <w:t xml:space="preserve">Pour cette activité, il a fallu réaliser </w:t>
+      </w:r>
+      <w:r>
+        <w:t xml:space="preserve">des requêtes différées. En l'absence de connexion avec le serveur, l'application fonctionne normalement, sans que l'utilisateur n'éprouve une gêne quelconque. Dès que la connexion avec le serveur est rétablie, les informations qui avaient été fournies par l'utilisateur sont transmises au serveur. </w:t>
       </w:r>
     </w:p>
     <w:p>
-      <w:r>
-        <w:t xml:space="preserve">Pour cette activité, il a fallu réaliser </w:t>
-      </w:r>
-      <w:r>
-        <w:t xml:space="preserve">des requêtes différées. En l'absence de connexion avec le serveur, l'application fonctionne normalement, sans que l'utilisateur n'éprouve une gêne quelconque. Dès que la connexion avec le serveur est rétablie, les informations qui avaient été fournies par l'utilisateur sont transmises au serveur. </w:t>
+      <w:pPr>
+        <w:jc w:val="both"/>
+      </w:pPr>
+      <w:r>
+        <w:t xml:space="preserve">Pour faire ceci, lors d’une demande d’envoi d’une requête nous créons un thread si ce n’est pas déjà fait. Celui-ci checkera toutes les 5 secondes s’il y a une connexion à internet. Quand la connexion sera bien présente, il enverra toutes les requêtes précédemment envoyées. Donc quand il y </w:t>
+      </w:r>
+      <w:r>
+        <w:t>aucune demande</w:t>
+      </w:r>
+      <w:r>
+        <w:t xml:space="preserve"> de requête, le thread ne prend aucune ressource CPU.</w:t>
       </w:r>
     </w:p>
     <w:p>
-      <w:r>
-        <w:t xml:space="preserve">Pour faire ceci, lors d’une demande d’envoi d’une requête nous créons un thread si ce n’est pas déjà fait. Celui-ci checkera toutes les 5 secondes s’il y a une connexion à internet. Quand la connexion sera bien présente, il enverra toutes les requêtes précédemment envoyées. Donc quand il y </w:t>
-      </w:r>
-      <w:r>
-        <w:t>aucune demande</w:t>
-      </w:r>
-      <w:r>
-        <w:t xml:space="preserve"> de requête, le thread ne prend aucune ressource CPU.</w:t>
+      <w:pPr>
+        <w:jc w:val="both"/>
+      </w:pPr>
+      <w:r>
+        <w:t xml:space="preserve">Afin de tester cette activité, nous avons coupé notre wifi et envoyé plusieurs requêtes. Ensuite, nous avons réactivé le wifi pour voir toutes les réponses des requêtes dans les </w:t>
+      </w:r>
+      <w:proofErr w:type="spellStart"/>
+      <w:r>
+        <w:t>LOGs</w:t>
+      </w:r>
+      <w:proofErr w:type="spellEnd"/>
+      <w:r>
+        <w:t>.</w:t>
       </w:r>
     </w:p>
     <w:p>
-      <w:r>
-        <w:lastRenderedPageBreak/>
-        <w:t xml:space="preserve">Afin de tester cette activité, nous avons coupé notre wifi et envoyé plusieurs requêtes. Ensuite, nous avons réactivé le wifi pour voir toutes les réponses des requêtes dans les </w:t>
-      </w:r>
-      <w:proofErr w:type="spellStart"/>
-      <w:r>
-        <w:t>LOGs</w:t>
-      </w:r>
-      <w:proofErr w:type="spellEnd"/>
-      <w:r>
-        <w:t>.</w:t>
+      <w:pPr>
+        <w:jc w:val="both"/>
+      </w:pPr>
+      <w:r>
+        <w:t>Cette méthode pourrait être problématique si le réseau est stable et qu’on modifie plusieurs fois le même élément car l’ordre d’arrivée des requêtes n’est pas garanti.</w:t>
       </w:r>
     </w:p>
     <w:p>
-      <w:r>
-        <w:t>Cette méthode pourrait être problématique si le réseau est stable et qu’on modifie plusieurs fois le même élément car l’ordre d’arrivée des requêtes n’est pas garanti.</w:t>
-      </w:r>
-    </w:p>
-    <w:p>
+      <w:pPr>
+        <w:jc w:val="both"/>
+      </w:pPr>
       <w:r>
         <w:t xml:space="preserve">On pourrait utiliser le multiplexage de toutes les connexions vers un même serveur en une seule connexion. Plus d’information sur le principe ici : </w:t>
       </w:r>
@@ -1951,34 +2841,240 @@
           <w:rPr>
             <w:rStyle w:val="Lienhypertexte"/>
           </w:rPr>
-          <w:t>https://connect.ed-diamond.com/GNU-Linux-Magazine/GLMF-115/Multiplexage-des-connexions-SSH</w:t>
+          <w:t>https://connect.ed-diamond.com/GNU-Linux-Magazine/GLMF-115/Multiplexage-des-connexions</w:t>
+        </w:r>
+        <w:r>
+          <w:rPr>
+            <w:rStyle w:val="Lienhypertexte"/>
+          </w:rPr>
+          <w:t>-</w:t>
+        </w:r>
+        <w:r>
+          <w:rPr>
+            <w:rStyle w:val="Lienhypertexte"/>
+          </w:rPr>
+          <w:t>SSH</w:t>
         </w:r>
       </w:hyperlink>
       <w:r>
         <w:t>.</w:t>
       </w:r>
     </w:p>
-    <w:p/>
     <w:p>
       <w:pPr>
         <w:pStyle w:val="Titre3"/>
       </w:pPr>
+      <w:bookmarkStart w:id="5" w:name="_Toc24116664"/>
       <w:r>
         <w:t>Activité Sérialisation</w:t>
       </w:r>
+      <w:bookmarkEnd w:id="5"/>
     </w:p>
     <w:p>
       <w:pPr>
-        <w:pStyle w:val="Titre3"/>
-      </w:pPr>
-      <w:r>
-        <w:t>Activité Compressé</w:t>
+        <w:jc w:val="both"/>
+      </w:pPr>
+      <w:r>
+        <w:t xml:space="preserve">Le but de cette </w:t>
+      </w:r>
+      <w:r>
+        <w:t>activité</w:t>
+      </w:r>
+      <w:r>
+        <w:t xml:space="preserve"> est de t</w:t>
+      </w:r>
+      <w:r>
+        <w:t>ransmettre des objets</w:t>
+      </w:r>
+      <w:r>
+        <w:t>. N</w:t>
+      </w:r>
+      <w:r>
+        <w:t xml:space="preserve">ous allons utiliser à nouveau notre service de transmission pour envoyer un objet sérialisé sous forme de texte (xml ou </w:t>
+      </w:r>
+      <w:proofErr w:type="spellStart"/>
+      <w:r>
+        <w:t>json</w:t>
+      </w:r>
+      <w:proofErr w:type="spellEnd"/>
+      <w:r>
+        <w:t>) vers le serveur, et récupérer l'information qu'il nous renvoie (serveur miroir, contenu envoyé accompagné de quelques informations sur le serveur) pour la restituer sous forme d'instance d’objet.</w:t>
       </w:r>
     </w:p>
     <w:p>
       <w:pPr>
+        <w:jc w:val="both"/>
+      </w:pPr>
+      <w:r>
+        <w:t xml:space="preserve">Pour </w:t>
+      </w:r>
+      <w:r>
+        <w:t>les formats</w:t>
+      </w:r>
+      <w:r>
+        <w:t xml:space="preserve"> JSON le serveur </w:t>
+      </w:r>
+      <w:hyperlink r:id="rId13" w:history="1">
+        <w:r>
+          <w:rPr>
+            <w:rStyle w:val="Lienhypertexte"/>
+          </w:rPr>
+          <w:t>http://sym.iict.ch/rest/json</w:t>
+        </w:r>
+      </w:hyperlink>
+      <w:r>
+        <w:t xml:space="preserve"> est utilisé.</w:t>
+      </w:r>
+    </w:p>
+    <w:p>
+      <w:pPr>
+        <w:jc w:val="both"/>
+      </w:pPr>
+      <w:r>
+        <w:t xml:space="preserve">Pour </w:t>
+      </w:r>
+      <w:r>
+        <w:t>les formats</w:t>
+      </w:r>
+      <w:r>
+        <w:t xml:space="preserve"> XML le serveur </w:t>
+      </w:r>
+      <w:hyperlink r:id="rId14" w:history="1">
+        <w:r>
+          <w:rPr>
+            <w:rStyle w:val="Lienhypertexte"/>
+          </w:rPr>
+          <w:t>http://sym.iict.ch/rest/xml</w:t>
+        </w:r>
+      </w:hyperlink>
+      <w:r>
+        <w:t xml:space="preserve"> est utilisé. </w:t>
+      </w:r>
+      <w:r>
+        <w:t xml:space="preserve">Le serveur s’attend à recevoir une liste de personnes avec leurs numéros de téléphones (annuaire), les documents xml échangés seront donc vérifiés par la DTD disponible à l’adresse suivante </w:t>
+      </w:r>
+      <w:hyperlink r:id="rId15" w:history="1">
+        <w:r>
+          <w:rPr>
+            <w:rStyle w:val="Lienhypertexte"/>
+          </w:rPr>
+          <w:t>http://sym.iict.ch/directory.dtd</w:t>
+        </w:r>
+      </w:hyperlink>
+      <w:r>
+        <w:t xml:space="preserve">. </w:t>
+      </w:r>
+    </w:p>
+    <w:p>
+      <w:pPr>
         <w:pStyle w:val="Titre3"/>
       </w:pPr>
+      <w:bookmarkStart w:id="6" w:name="_Toc24116665"/>
+      <w:r>
+        <w:t>Activité Compressé</w:t>
+      </w:r>
+      <w:bookmarkEnd w:id="6"/>
+    </w:p>
+    <w:p>
+      <w:pPr>
+        <w:jc w:val="both"/>
+      </w:pPr>
+      <w:r>
+        <w:t>Pour cette partie, le but est d’utiliser la compression/décompression afin de réduire la quantité de donnée à envoyer et recevoir afin de réduire le temps aux requêtes de s’achever.</w:t>
+      </w:r>
+    </w:p>
+    <w:p>
+      <w:pPr>
+        <w:jc w:val="both"/>
+      </w:pPr>
+      <w:r>
+        <w:t xml:space="preserve">Afin de simuler une mauvaise vitesse d’envoie et de réception, l’en-tête </w:t>
+      </w:r>
+      <w:r>
+        <w:t>X-</w:t>
+      </w:r>
+      <w:r>
+        <w:t xml:space="preserve">Network est forcé à </w:t>
+      </w:r>
+      <w:proofErr w:type="gramStart"/>
+      <w:r>
+        <w:t>CSD(</w:t>
+      </w:r>
+      <w:proofErr w:type="gramEnd"/>
+      <w:r>
+        <w:rPr>
+          <w:i/>
+          <w:iCs/>
+        </w:rPr>
+        <w:t xml:space="preserve">Circuit </w:t>
+      </w:r>
+      <w:proofErr w:type="spellStart"/>
+      <w:r>
+        <w:rPr>
+          <w:i/>
+          <w:iCs/>
+        </w:rPr>
+        <w:t>Switched</w:t>
+      </w:r>
+      <w:proofErr w:type="spellEnd"/>
+      <w:r>
+        <w:rPr>
+          <w:i/>
+          <w:iCs/>
+        </w:rPr>
+        <w:t xml:space="preserve"> Data</w:t>
+      </w:r>
+      <w:r>
+        <w:rPr>
+          <w:rFonts w:ascii="Arial" w:hAnsi="Arial" w:cs="Arial"/>
+          <w:color w:val="222222"/>
+          <w:sz w:val="21"/>
+          <w:szCs w:val="21"/>
+          <w:shd w:val="clear" w:color="auto" w:fill="FFFFFF"/>
+        </w:rPr>
+        <w:t> </w:t>
+      </w:r>
+      <w:r>
+        <w:t>).</w:t>
+      </w:r>
+    </w:p>
+    <w:p>
+      <w:pPr>
+        <w:jc w:val="both"/>
+      </w:pPr>
+      <w:r>
+        <w:t>De plus il l’a fallu ajouter l’en-tête « </w:t>
+      </w:r>
+      <w:r>
+        <w:t>Content-</w:t>
+      </w:r>
+      <w:proofErr w:type="spellStart"/>
+      <w:proofErr w:type="gramStart"/>
+      <w:r>
+        <w:t>Encoding</w:t>
+      </w:r>
+      <w:proofErr w:type="spellEnd"/>
+      <w:r>
+        <w:t>:</w:t>
+      </w:r>
+      <w:proofErr w:type="gramEnd"/>
+      <w:r>
+        <w:t xml:space="preserve"> </w:t>
+      </w:r>
+      <w:proofErr w:type="spellStart"/>
+      <w:r>
+        <w:t>deflate</w:t>
+      </w:r>
+      <w:proofErr w:type="spellEnd"/>
+      <w:r>
+        <w:t xml:space="preserve"> » afin de préciser au serveur que le contenu envoyer est compressé. </w:t>
+      </w:r>
+    </w:p>
+    <w:p>
+      <w:pPr>
+        <w:pStyle w:val="Titre3"/>
+      </w:pPr>
+      <w:bookmarkStart w:id="7" w:name="_Toc24116666"/>
       <w:r>
         <w:t xml:space="preserve">Activité </w:t>
       </w:r>
@@ -1986,27 +3082,83 @@
       <w:r>
         <w:t>GraphQL</w:t>
       </w:r>
+      <w:bookmarkEnd w:id="7"/>
       <w:proofErr w:type="spellEnd"/>
     </w:p>
-    <w:p/>
     <w:p>
       <w:pPr>
-        <w:pStyle w:val="Titre2"/>
-      </w:pPr>
-      <w:r>
-        <w:t>Questions</w:t>
+        <w:jc w:val="both"/>
+      </w:pPr>
+      <w:r>
+        <w:t xml:space="preserve">Le but de cette manipulation est de réaliser une petite interface listant les auteurs disponibles en base de données, et lorsque l’utilisateur sélectionne un auteur, d’afficher la liste de ses postes. </w:t>
       </w:r>
     </w:p>
     <w:p>
       <w:pPr>
-        <w:pStyle w:val="Titre3"/>
-      </w:pPr>
-      <w:r>
-        <w:t>Traitement des erreurs</w:t>
+        <w:jc w:val="both"/>
+      </w:pPr>
+      <w:r>
+        <w:t xml:space="preserve">Pour cette activité, le serveur </w:t>
+      </w:r>
+      <w:hyperlink r:id="rId16" w:history="1">
+        <w:r>
+          <w:rPr>
+            <w:rStyle w:val="Lienhypertexte"/>
+          </w:rPr>
+          <w:t>http://sym.iict.ch/api/graphql</w:t>
+        </w:r>
+      </w:hyperlink>
+      <w:r>
+        <w:t xml:space="preserve"> est utilisé avec le format JSON.</w:t>
       </w:r>
     </w:p>
     <w:p>
       <w:pPr>
+        <w:rPr>
+          <w:rFonts w:asciiTheme="majorHAnsi" w:eastAsiaTheme="majorEastAsia" w:hAnsiTheme="majorHAnsi" w:cstheme="majorBidi"/>
+          <w:color w:val="2E74B5" w:themeColor="accent1" w:themeShade="BF"/>
+          <w:sz w:val="32"/>
+          <w:szCs w:val="26"/>
+        </w:rPr>
+      </w:pPr>
+    </w:p>
+    <w:p>
+      <w:pPr>
+        <w:rPr>
+          <w:rFonts w:asciiTheme="majorHAnsi" w:eastAsiaTheme="majorEastAsia" w:hAnsiTheme="majorHAnsi" w:cstheme="majorBidi"/>
+          <w:color w:val="2E74B5" w:themeColor="accent1" w:themeShade="BF"/>
+          <w:sz w:val="32"/>
+          <w:szCs w:val="26"/>
+        </w:rPr>
+      </w:pPr>
+      <w:r>
+        <w:br w:type="page"/>
+      </w:r>
+    </w:p>
+    <w:p>
+      <w:pPr>
+        <w:pStyle w:val="Titre2"/>
+      </w:pPr>
+      <w:bookmarkStart w:id="8" w:name="_Toc24116667"/>
+      <w:r>
+        <w:lastRenderedPageBreak/>
+        <w:t>Questions</w:t>
+      </w:r>
+      <w:bookmarkEnd w:id="8"/>
+    </w:p>
+    <w:p>
+      <w:pPr>
+        <w:pStyle w:val="Titre3"/>
+      </w:pPr>
+      <w:bookmarkStart w:id="9" w:name="_Toc24116668"/>
+      <w:r>
+        <w:t>Traitement des erreurs</w:t>
+      </w:r>
+      <w:bookmarkEnd w:id="9"/>
+    </w:p>
+    <w:p>
+      <w:pPr>
+        <w:jc w:val="both"/>
         <w:rPr>
           <w:i/>
           <w:iCs/>
@@ -2065,6 +3217,9 @@
       </w:r>
     </w:p>
     <w:p>
+      <w:pPr>
+        <w:jc w:val="both"/>
+      </w:pPr>
       <w:r>
         <w:t xml:space="preserve">Comme dit dans la question, </w:t>
       </w:r>
@@ -2089,6 +3244,9 @@
       </w:r>
     </w:p>
     <w:p>
+      <w:pPr>
+        <w:jc w:val="both"/>
+      </w:pPr>
       <w:r>
         <w:t xml:space="preserve">Dans le premier cas, si le serveur n’est pas joignable l’utilisateur ne verra rien de spécial mise à part qu’aucune réponse arrive. En revanche, une exception sera levée. Afin de remédier à ça, il serait préférable de commencer par s’assurer que le téléphone soit bien connecté à internet. Ensuite, il serait possible d’utiliser le même principe </w:t>
       </w:r>
@@ -2097,6 +3255,9 @@
       </w:r>
     </w:p>
     <w:p>
+      <w:pPr>
+        <w:jc w:val="both"/>
+      </w:pPr>
       <w:r>
         <w:t xml:space="preserve">Dans le deuxième cas, si le serveur revoie un code d’erreur, il est possible de tester cela. Il y a deux cas d’erreurs possible les erreurs 4xx qui sont du au serveur et 5xx qui sont dû à l’utilisateur. Dans le premier cas, l’erreur est dû au serveur donc il serait possible d’appliquer la même méthode que lors d’un problème de connexion. Pour une erreur 5xx qui est donc dû au client, comme nous faisons dans ce laboratoire, il est possible de récupérer l’erreur et de l’afficher à l’utilisateur </w:t>
       </w:r>
@@ -2108,12 +3269,15 @@
       <w:pPr>
         <w:pStyle w:val="Titre3"/>
       </w:pPr>
+      <w:bookmarkStart w:id="10" w:name="_Toc24116669"/>
       <w:r>
         <w:t>Authentification</w:t>
       </w:r>
+      <w:bookmarkEnd w:id="10"/>
     </w:p>
     <w:p>
       <w:pPr>
+        <w:jc w:val="both"/>
         <w:rPr>
           <w:i/>
           <w:iCs/>
@@ -2132,18 +3296,26 @@
       </w:r>
     </w:p>
     <w:p>
+      <w:pPr>
+        <w:jc w:val="both"/>
+      </w:pPr>
       <w:r>
         <w:t>Cela peut dépendre de l’application mais en général si une authentification est nécessaire, toute activités suivant l’authentification dépendra de la réponse ce celle-ci. Donc, on protocole asynchrone ne serait pas nécessaire mais tout de même possible.</w:t>
       </w:r>
     </w:p>
     <w:p>
+      <w:pPr>
+        <w:jc w:val="both"/>
+      </w:pPr>
       <w:r>
         <w:t>De plus une transmission différée peut être utiliser mais n’est clairement pas adapté à une authentification. En effet, lors d’une authentification nous souhaitons une réponse rapide et le différé n’assure pas ce principe.</w:t>
       </w:r>
     </w:p>
     <w:p>
-      <w:r>
-        <w:lastRenderedPageBreak/>
+      <w:pPr>
+        <w:jc w:val="both"/>
+      </w:pPr>
+      <w:r>
         <w:t>L</w:t>
       </w:r>
       <w:r>
@@ -2166,12 +3338,15 @@
       <w:pPr>
         <w:pStyle w:val="Titre3"/>
       </w:pPr>
+      <w:bookmarkStart w:id="11" w:name="_Toc24116670"/>
       <w:r>
         <w:t>Threads concurrents</w:t>
       </w:r>
+      <w:bookmarkEnd w:id="11"/>
     </w:p>
     <w:p>
       <w:pPr>
+        <w:jc w:val="both"/>
         <w:rPr>
           <w:i/>
           <w:iCs/>
@@ -2190,6 +3365,9 @@
       </w:r>
     </w:p>
     <w:p>
+      <w:pPr>
+        <w:jc w:val="both"/>
+      </w:pPr>
       <w:r>
         <w:t xml:space="preserve">Contrairement aux </w:t>
       </w:r>
@@ -2239,19 +3417,19 @@
       <w:pPr>
         <w:pStyle w:val="Titre3"/>
       </w:pPr>
-      <w:r>
+      <w:bookmarkStart w:id="12" w:name="_Toc24116671"/>
+      <w:r>
+        <w:lastRenderedPageBreak/>
         <w:t>Ecriture différée</w:t>
       </w:r>
+      <w:bookmarkEnd w:id="12"/>
     </w:p>
     <w:p>
-      <w:r>
-        <w:t>Lorsque l'on implémente l'écriture différée, il arrive que l'on ait soudainement plusieurs transmissions en attente qui deviennent possibles simultanément</w:t>
-      </w:r>
-      <w:r>
-        <w:t xml:space="preserve">. </w:t>
-      </w:r>
-      <w:r>
-        <w:t>Voici deux possibilités :</w:t>
+      <w:pPr>
+        <w:jc w:val="both"/>
+      </w:pPr>
+      <w:r>
+        <w:t>Lorsque l'on implémente l'écriture différée, il arrive que l'on ait soudainement plusieurs transmissions en attente qui deviennent possibles simultanément. Voici deux possibilités :</w:t>
       </w:r>
     </w:p>
     <w:p>
@@ -2261,6 +3439,7 @@
           <w:ilvl w:val="0"/>
           <w:numId w:val="25"/>
         </w:numPr>
+        <w:jc w:val="both"/>
       </w:pPr>
       <w:r>
         <w:t>Effectuer une connexion par transmission différée</w:t>
@@ -2273,20 +3452,53 @@
           <w:ilvl w:val="0"/>
           <w:numId w:val="25"/>
         </w:numPr>
+        <w:jc w:val="both"/>
       </w:pPr>
       <w:r>
         <w:t>Multiplexer toutes les connexions vers un même serveur en une seule connexion de transport.</w:t>
+      </w:r>
+    </w:p>
+    <w:p>
+      <w:pPr>
+        <w:jc w:val="both"/>
+      </w:pPr>
+      <w:r>
+        <w:t xml:space="preserve">Pour cette dernière, il est important de bien identifier les requêtes afin de traiter correctement les réponses respectives. De ce fait, chaque réponse pourra être traiter et envoyer ou elle doit être de manière correcte. L’avantage de cette méthode est qu’elle </w:t>
+      </w:r>
+      <w:r>
+        <w:t xml:space="preserve">permet de partager une même ressource entre plusieurs </w:t>
+      </w:r>
+      <w:r>
+        <w:t xml:space="preserve">activités. De plus, </w:t>
+      </w:r>
+      <w:r>
+        <w:t xml:space="preserve">on </w:t>
+      </w:r>
+      <w:r>
+        <w:t>garantit une meilleure fiabilité des données. </w:t>
+      </w:r>
+      <w:r>
+        <w:t>Cependant, pour des transmissions de données relativement important, cette méthode convient moins qu’une connexion par transmission différée.</w:t>
+      </w:r>
+    </w:p>
+    <w:p>
+      <w:pPr>
+        <w:jc w:val="both"/>
+      </w:pPr>
+      <w:r>
+        <w:t>Pour celle-ci, elle est plus utile et pratique lors d’une connexion plutôt faible et non stable. De plus, contrairement au multiplexage, cette méthode est adaptée pour l’envoie de gros volume de donnée.</w:t>
       </w:r>
     </w:p>
     <w:p/>
-    <w:p/>
     <w:p>
       <w:pPr>
         <w:pStyle w:val="Titre3"/>
       </w:pPr>
+      <w:bookmarkStart w:id="13" w:name="_Toc24116672"/>
       <w:r>
         <w:t>Transmission d’objets</w:t>
       </w:r>
+      <w:bookmarkEnd w:id="13"/>
     </w:p>
     <w:p/>
     <w:p>
@@ -2296,6 +3508,7 @@
           <w:ilvl w:val="0"/>
           <w:numId w:val="27"/>
         </w:numPr>
+        <w:jc w:val="both"/>
         <w:rPr>
           <w:i/>
           <w:iCs/>
@@ -2315,10 +3528,31 @@
     </w:p>
     <w:p>
       <w:pPr>
-        <w:pStyle w:val="Titre3"/>
-      </w:pPr>
+        <w:jc w:val="both"/>
+      </w:pPr>
+      <w:r>
+        <w:t>Comme mentionné dans la question, le désavantage du type REST/JSON est qu’il n’offre pas de service de validation. Donc, cela peut donner plus de travail au développeur afin qu’il test lui-même les contraintes imposées lors de l’envoie ou la réception d’une requête/réponse.</w:t>
+      </w:r>
     </w:p>
-    <w:p/>
+    <w:p>
+      <w:pPr>
+        <w:jc w:val="both"/>
+      </w:pPr>
+      <w:r>
+        <w:t>Néanmoins</w:t>
+      </w:r>
+      <w:r>
+        <w:t xml:space="preserve">, </w:t>
+      </w:r>
+      <w:r>
+        <w:t>si on souhaite faire des transmissions de données sans trop de validation ou même pas du tout elle peut être simple et rapide à implémenter.</w:t>
+      </w:r>
+    </w:p>
+    <w:p>
+      <w:pPr>
+        <w:jc w:val="both"/>
+      </w:pPr>
+    </w:p>
     <w:p>
       <w:pPr>
         <w:pStyle w:val="Paragraphedeliste"/>
@@ -2326,6 +3560,7 @@
           <w:ilvl w:val="0"/>
           <w:numId w:val="27"/>
         </w:numPr>
+        <w:jc w:val="both"/>
       </w:pPr>
       <w:r>
         <w:rPr>
@@ -2334,11 +3569,86 @@
           <w:sz w:val="20"/>
           <w:szCs w:val="20"/>
         </w:rPr>
-        <w:t>L’utilisation d’un mécanisme comme Protocol Buffers9 est-elle compatible avec une architecture basée sur HTTP ? Veuillez discuter des éventuelles avantages ou limitations par rapport à un protocole basé sur JSON ou XML ?</w:t>
+        <w:t>L’utilisation d’un mécanisme comme Protocol Buffers est-elle compatible avec une architecture basée sur HTTP ? Veuillez discuter des éventuelles avantages ou limitations par rapport à un protocole basé sur JSON ou XML ?</w:t>
       </w:r>
     </w:p>
-    <w:p/>
-    <w:p/>
+    <w:p>
+      <w:pPr>
+        <w:jc w:val="both"/>
+        <w:rPr>
+          <w:shd w:val="clear" w:color="auto" w:fill="FFFFFF"/>
+        </w:rPr>
+      </w:pPr>
+      <w:r>
+        <w:rPr>
+          <w:shd w:val="clear" w:color="auto" w:fill="FFFFFF"/>
+        </w:rPr>
+        <w:t>Le</w:t>
+      </w:r>
+      <w:r>
+        <w:rPr>
+          <w:shd w:val="clear" w:color="auto" w:fill="FFFFFF"/>
+        </w:rPr>
+        <w:t xml:space="preserve"> </w:t>
+      </w:r>
+      <w:r>
+        <w:rPr>
+          <w:shd w:val="clear" w:color="auto" w:fill="FFFFFF"/>
+        </w:rPr>
+        <w:t>Protocol buffers</w:t>
+      </w:r>
+      <w:r>
+        <w:rPr>
+          <w:shd w:val="clear" w:color="auto" w:fill="FFFFFF"/>
+        </w:rPr>
+        <w:t xml:space="preserve"> constituent le mécanisme extensible de sérialisation des données structurées de Google</w:t>
+      </w:r>
+      <w:r>
+        <w:rPr>
+          <w:shd w:val="clear" w:color="auto" w:fill="FFFFFF"/>
+        </w:rPr>
+        <w:t xml:space="preserve">. Elle est bien compatible avec une architecture basée sur HTTP. </w:t>
+      </w:r>
+    </w:p>
+    <w:p>
+      <w:pPr>
+        <w:jc w:val="both"/>
+      </w:pPr>
+      <w:r>
+        <w:rPr>
+          <w:shd w:val="clear" w:color="auto" w:fill="FFFFFF"/>
+        </w:rPr>
+        <w:t xml:space="preserve">Elle est plus légère et permet une validation de la structure de donnée. De plus, elle est retro compatible et </w:t>
+      </w:r>
+      <w:r>
+        <w:rPr>
+          <w:shd w:val="clear" w:color="auto" w:fill="FFFFFF"/>
+        </w:rPr>
+        <w:t>fonctionne avec d’autres produits ou systèmes existants ou futurs et ce sans restriction d’accès ou de mise en œuvre. </w:t>
+      </w:r>
+      <w:r>
+        <w:rPr>
+          <w:shd w:val="clear" w:color="auto" w:fill="FFFFFF"/>
+        </w:rPr>
+        <w:t>En revanche, elle n’est pas facilement lisible pour un humain comparé au XML/JSON et est indécodable sans la structure source.</w:t>
+      </w:r>
+    </w:p>
+    <w:p>
+      <w:pPr>
+        <w:jc w:val="both"/>
+      </w:pPr>
+      <w:r>
+        <w:t xml:space="preserve">Plus d’information ici : </w:t>
+      </w:r>
+      <w:hyperlink r:id="rId17" w:history="1">
+        <w:r>
+          <w:rPr>
+            <w:rStyle w:val="Lienhypertexte"/>
+          </w:rPr>
+          <w:t>https://blog.octo.com/protocol-buffers-benchmark-et-utilisation-sur-mobile/</w:t>
+        </w:r>
+      </w:hyperlink>
+    </w:p>
     <w:p>
       <w:pPr>
         <w:pStyle w:val="Paragraphedeliste"/>
@@ -2346,6 +3656,7 @@
           <w:ilvl w:val="0"/>
           <w:numId w:val="27"/>
         </w:numPr>
+        <w:jc w:val="both"/>
         <w:rPr>
           <w:i/>
           <w:iCs/>
@@ -2385,21 +3696,34 @@
     </w:p>
     <w:p>
       <w:pPr>
-        <w:pStyle w:val="Titre3"/>
-      </w:pPr>
-    </w:p>
-    <w:p/>
-    <w:p/>
-    <w:p>
-      <w:pPr>
-        <w:pStyle w:val="Titre3"/>
-      </w:pPr>
+        <w:jc w:val="both"/>
+      </w:pPr>
+      <w:r>
+        <w:t>Afin d’optimiser des ressources pour une utilisation mobile, il serait judicieux d’enreg</w:t>
+      </w:r>
+      <w:r>
+        <w:t xml:space="preserve">istrer des requêtes ou des réponses afin d’éviter l’utilisation excessive de la connexion avec des grandes </w:t>
+      </w:r>
       <w:r>
         <w:lastRenderedPageBreak/>
-        <w:t>Transmission compressée</w:t>
+        <w:t>réponses. Il serait peut aussi envisageable d’utiliser la compression afin de faire transiter moins de volume de donnée a travers la connexion ce qui peut consommer beaucoup de batterie au mobile.</w:t>
       </w:r>
     </w:p>
     <w:p>
+      <w:pPr>
+        <w:pStyle w:val="Titre3"/>
+        <w:jc w:val="both"/>
+      </w:pPr>
+      <w:bookmarkStart w:id="14" w:name="_Toc24116673"/>
+      <w:r>
+        <w:t>Transmission compressée</w:t>
+      </w:r>
+      <w:bookmarkEnd w:id="14"/>
+    </w:p>
+    <w:p>
+      <w:pPr>
+        <w:jc w:val="both"/>
+      </w:pPr>
       <w:r>
         <w:t xml:space="preserve">Quel gain peut-on constater en moyenne sur des fichiers texte (xml et </w:t>
       </w:r>
@@ -2419,18 +3743,30 @@
           <w:szCs w:val="24"/>
         </w:rPr>
       </w:pPr>
-      <w:bookmarkStart w:id="1" w:name="_GoBack"/>
-      <w:bookmarkEnd w:id="1"/>
     </w:p>
     <w:p>
       <w:pPr>
+        <w:rPr>
+          <w:rFonts w:asciiTheme="majorHAnsi" w:eastAsiaTheme="majorEastAsia" w:hAnsiTheme="majorHAnsi" w:cstheme="majorBidi"/>
+          <w:color w:val="2E74B5" w:themeColor="accent1" w:themeShade="BF"/>
+          <w:sz w:val="32"/>
+          <w:szCs w:val="26"/>
+        </w:rPr>
+      </w:pPr>
+      <w:r>
+        <w:br w:type="page"/>
+      </w:r>
+    </w:p>
+    <w:p>
+      <w:pPr>
         <w:pStyle w:val="Titre2"/>
       </w:pPr>
-      <w:bookmarkStart w:id="2" w:name="_Toc21169616"/>
-      <w:r>
+      <w:bookmarkStart w:id="15" w:name="_Toc24116674"/>
+      <w:r>
+        <w:lastRenderedPageBreak/>
         <w:t>Conclusion</w:t>
       </w:r>
-      <w:bookmarkEnd w:id="2"/>
+      <w:bookmarkEnd w:id="15"/>
     </w:p>
     <w:p>
       <w:pPr>
@@ -2439,14 +3775,14 @@
           <w:lang w:val="fr-FR"/>
         </w:rPr>
       </w:pPr>
-      <w:bookmarkStart w:id="3" w:name="_Toc21169617"/>
+      <w:bookmarkStart w:id="16" w:name="_Toc24116675"/>
       <w:r>
         <w:rPr>
           <w:lang w:val="fr-FR"/>
         </w:rPr>
         <w:t>Difficultés rencontrées</w:t>
       </w:r>
-      <w:bookmarkEnd w:id="3"/>
+      <w:bookmarkEnd w:id="16"/>
       <w:r>
         <w:rPr>
           <w:lang w:val="fr-FR"/>
@@ -2464,7 +3800,13 @@
         <w:rPr>
           <w:lang w:val="fr-FR"/>
         </w:rPr>
-        <w:t>Lecture de la donnée.</w:t>
+        <w:t xml:space="preserve">Nous avons trouvé </w:t>
+      </w:r>
+      <w:r>
+        <w:rPr>
+          <w:lang w:val="fr-FR"/>
+        </w:rPr>
+        <w:t>particulièrement difficile l’introduction du laboratoire dû à la grande donnée. De plus, pour l’activité de la compression nous aurions préféré utiliser une méthode de Stream afin d’appliquer la compression et décompression de manière « instantané » et non pas avec un buffer avec le quel nous sommes limité pour la taille de celui-ci.</w:t>
       </w:r>
     </w:p>
     <w:p>
@@ -2474,7 +3816,7 @@
           <w:lang w:val="fr-FR"/>
         </w:rPr>
       </w:pPr>
-      <w:bookmarkStart w:id="4" w:name="_Toc21169618"/>
+      <w:bookmarkStart w:id="17" w:name="_Toc24116676"/>
       <w:r>
         <w:rPr>
           <w:lang w:val="fr-FR"/>
@@ -2511,7 +3853,7 @@
         </w:rPr>
         <w:t>s</w:t>
       </w:r>
-      <w:bookmarkEnd w:id="4"/>
+      <w:bookmarkEnd w:id="17"/>
     </w:p>
     <w:p>
       <w:pPr>
@@ -2519,6 +3861,40 @@
           <w:lang w:val="fr-FR"/>
         </w:rPr>
       </w:pPr>
+      <w:r>
+        <w:rPr>
+          <w:lang w:val="fr-FR"/>
+        </w:rPr>
+        <w:t xml:space="preserve">Il est vrai qu’il n’est pas simple de se lancer dans un grand laboratoire comme celui-ci mais il nous apprend à s’organiser et travail pas à pas afin d’arriver à un but. De plus, nous avons amélioré nos connaissances autant du côté </w:t>
+      </w:r>
+      <w:proofErr w:type="spellStart"/>
+      <w:r>
+        <w:rPr>
+          <w:lang w:val="fr-FR"/>
+        </w:rPr>
+        <w:t>layout</w:t>
+      </w:r>
+      <w:proofErr w:type="spellEnd"/>
+      <w:r>
+        <w:rPr>
+          <w:lang w:val="fr-FR"/>
+        </w:rPr>
+        <w:t xml:space="preserve"> </w:t>
+      </w:r>
+      <w:proofErr w:type="spellStart"/>
+      <w:r>
+        <w:rPr>
+          <w:lang w:val="fr-FR"/>
+        </w:rPr>
+        <w:t>qu’android</w:t>
+      </w:r>
+      <w:proofErr w:type="spellEnd"/>
+      <w:r>
+        <w:rPr>
+          <w:lang w:val="fr-FR"/>
+        </w:rPr>
+        <w:t xml:space="preserve"> et java. Nous avons pu prendre conscience des difficultés de la programmation asynchrones.</w:t>
+      </w:r>
     </w:p>
     <w:p>
       <w:pPr>
@@ -2527,17 +3903,21 @@
           <w:lang w:val="fr-FR"/>
         </w:rPr>
       </w:pPr>
-      <w:bookmarkStart w:id="5" w:name="_Toc21169619"/>
+      <w:bookmarkStart w:id="18" w:name="_Toc24116677"/>
       <w:r>
         <w:rPr>
           <w:lang w:val="fr-FR"/>
         </w:rPr>
         <w:t>Résultats obtenus</w:t>
       </w:r>
-      <w:bookmarkEnd w:id="5"/>
+      <w:bookmarkEnd w:id="18"/>
     </w:p>
     <w:p/>
-    <w:p/>
+    <w:p>
+      <w:r>
+        <w:t xml:space="preserve">Finalement, nous avons une solution non pas optimisée mais fonctionnelle à 100%. Nous sommes fières de ce travail opérationnel et très instructif. </w:t>
+      </w:r>
+    </w:p>
     <w:p/>
     <w:p>
       <w:pPr>
@@ -2555,7 +3935,13 @@
         <w:rPr>
           <w:rFonts w:ascii="Arial" w:hAnsi="Arial" w:cs="Arial"/>
         </w:rPr>
-        <w:t>10</w:t>
+        <w:t>1</w:t>
+      </w:r>
+      <w:r>
+        <w:rPr>
+          <w:rFonts w:ascii="Arial" w:hAnsi="Arial" w:cs="Arial"/>
+        </w:rPr>
+        <w:t>4</w:t>
       </w:r>
       <w:r>
         <w:rPr>
@@ -2604,10 +3990,10 @@
     </w:p>
     <w:p/>
     <w:sectPr>
-      <w:headerReference w:type="default" r:id="rId13"/>
-      <w:footerReference w:type="default" r:id="rId14"/>
-      <w:headerReference w:type="first" r:id="rId15"/>
-      <w:footerReference w:type="first" r:id="rId16"/>
+      <w:headerReference w:type="default" r:id="rId18"/>
+      <w:footerReference w:type="default" r:id="rId19"/>
+      <w:headerReference w:type="first" r:id="rId20"/>
+      <w:footerReference w:type="first" r:id="rId21"/>
       <w:pgSz w:w="11906" w:h="16838"/>
       <w:pgMar w:top="1417" w:right="1417" w:bottom="1417" w:left="1417" w:header="708" w:footer="708" w:gutter="0"/>
       <w:pgNumType w:fmt="numberInDash" w:start="0"/>
@@ -6537,7 +7923,6 @@
   <w:style w:type="character" w:default="1" w:styleId="Policepardfaut">
     <w:name w:val="Default Paragraph Font"/>
     <w:uiPriority w:val="1"/>
-    <w:semiHidden/>
     <w:unhideWhenUsed/>
   </w:style>
   <w:style w:type="table" w:default="1" w:styleId="TableauNormal">
@@ -6974,6 +8359,18 @@
       <w:shd w:val="clear" w:color="auto" w:fill="E1DFDD"/>
     </w:rPr>
   </w:style>
+  <w:style w:type="character" w:styleId="Lienhypertextesuivivisit">
+    <w:name w:val="FollowedHyperlink"/>
+    <w:basedOn w:val="Policepardfaut"/>
+    <w:uiPriority w:val="99"/>
+    <w:semiHidden/>
+    <w:unhideWhenUsed/>
+    <w:rsid w:val="00D40F5B"/>
+    <w:rPr>
+      <w:color w:val="954F72" w:themeColor="followedHyperlink"/>
+      <w:u w:val="single"/>
+    </w:rPr>
+  </w:style>
 </w:styles>
 </file>
 
@@ -7262,7 +8659,7 @@
 </file>
 
 <file path=customXml/itemProps2.xml><?xml version="1.0" encoding="utf-8"?>
-<ds:datastoreItem xmlns:ds="http://schemas.openxmlformats.org/officeDocument/2006/customXml" ds:itemID="{4B218FFE-89CC-410C-B7CF-0310A01AF37F}">
+<ds:datastoreItem xmlns:ds="http://schemas.openxmlformats.org/officeDocument/2006/customXml" ds:itemID="{95015519-56D6-474C-BD71-ADAE59940909}">
   <ds:schemaRefs>
     <ds:schemaRef ds:uri="http://schemas.openxmlformats.org/officeDocument/2006/bibliography"/>
   </ds:schemaRefs>

</xml_diff>